<commit_message>
added ability to attach existing photos and some minor style tweaks
</commit_message>
<xml_diff>
--- a/HSE Offline App Information.docx
+++ b/HSE Offline App Information.docx
@@ -32,6 +32,9 @@
       <w:pPr>
         <w:rPr>
           <w:rFonts w:eastAsia="Times New Roman" w:cs="Times New Roman"/>
+          <w:spacing w:val="-7"/>
+          <w:bdr w:val="none" w:sz="0" w:space="0" w:color="auto" w:frame="1"/>
+          <w:shd w:val="clear" w:color="auto" w:fill="F5F5F5"/>
         </w:rPr>
       </w:pPr>
       <w:r>
@@ -99,8 +102,17 @@
           <w:bdr w:val="none" w:sz="0" w:space="0" w:color="auto" w:frame="1"/>
           <w:shd w:val="clear" w:color="auto" w:fill="F5F5F5"/>
         </w:rPr>
-        <w:t> plugin add https://github.com/filfat-Studios-AB/cordova-plugin-spinnerdialog</w:t>
-      </w:r>
+        <w:t xml:space="preserve"> plugin add https://github.com/mcler/SpinnerDialog.git</w:t>
+      </w:r>
+    </w:p>
+    <w:p>
+      <w:pPr>
+        <w:rPr>
+          <w:rFonts w:eastAsia="Times New Roman" w:cs="Times New Roman"/>
+        </w:rPr>
+      </w:pPr>
+      <w:bookmarkStart w:id="0" w:name="_GoBack"/>
+      <w:bookmarkEnd w:id="0"/>
     </w:p>
     <w:p/>
     <w:p>
@@ -263,8 +275,6 @@
           </wp:inline>
         </w:drawing>
       </w:r>
-      <w:bookmarkStart w:id="0" w:name="_GoBack"/>
-      <w:bookmarkEnd w:id="0"/>
     </w:p>
     <w:p>
       <w:pPr>
@@ -397,15 +407,7 @@
       </w:r>
       <w:proofErr w:type="spellEnd"/>
       <w:r>
-        <w:t xml:space="preserve"> (which, again, </w:t>
-      </w:r>
-      <w:proofErr w:type="gramStart"/>
-      <w:r>
-        <w:t>extends</w:t>
-      </w:r>
-      <w:proofErr w:type="gramEnd"/>
-      <w:r>
-        <w:t xml:space="preserve"> from Backbone). They are used to hold results of a query, defined in the </w:t>
+        <w:t xml:space="preserve"> (which, again, extends from Backbone). They are used to hold results of a query, defined in the </w:t>
       </w:r>
       <w:proofErr w:type="spellStart"/>
       <w:r>
@@ -1143,7 +1145,6 @@
   <w:style w:type="character" w:default="1" w:styleId="DefaultParagraphFont">
     <w:name w:val="Default Paragraph Font"/>
     <w:uiPriority w:val="1"/>
-    <w:semiHidden/>
     <w:unhideWhenUsed/>
   </w:style>
   <w:style w:type="table" w:default="1" w:styleId="TableNormal">
@@ -1399,7 +1400,6 @@
   <w:style w:type="character" w:default="1" w:styleId="DefaultParagraphFont">
     <w:name w:val="Default Paragraph Font"/>
     <w:uiPriority w:val="1"/>
-    <w:semiHidden/>
     <w:unhideWhenUsed/>
   </w:style>
   <w:style w:type="table" w:default="1" w:styleId="TableNormal">
@@ -1738,7 +1738,7 @@
   <a:extraClrSchemeLst/>
   <a:extLst>
     <a:ext uri="{05A4C25C-085E-4340-85A3-A5531E510DB2}">
-      <thm15:themeFamily xmlns:thm15="http://schemas.microsoft.com/office/thememl/2012/main" xmlns="" name="Office Theme" id="{62F939B6-93AF-4DB8-9C6B-D6C7DFDC589F}" vid="{4A3C46E8-61CC-4603-A589-7422A47A8E4A}"/>
+      <thm15:themeFamily xmlns="" xmlns:thm15="http://schemas.microsoft.com/office/thememl/2012/main" name="Office Theme" id="{62F939B6-93AF-4DB8-9C6B-D6C7DFDC589F}" vid="{4A3C46E8-61CC-4603-A589-7422A47A8E4A}"/>
     </a:ext>
   </a:extLst>
 </a:theme>

</xml_diff>